<commit_message>
ethiek fixed en portfolio voor periode 1 af
</commit_message>
<xml_diff>
--- a/ethiek/workshop1/Opdracht_A_esmee_kraan.docx
+++ b/ethiek/workshop1/Opdracht_A_esmee_kraan.docx
@@ -36,8 +36,30 @@
           <w:numId w:val="5"/>
         </w:numPr>
       </w:pPr>
-      <w:r>
-        <w:t>Buolamwini, J. (2018). "Gender Shades: Intersectional Accuracy Disparities in Commercial Gender Classification." MIT Media Lab.https://www.media.mit.edu/projects/gender-shades/overview/</w:t>
+      <w:proofErr w:type="spellStart"/>
+      <w:r>
+        <w:rPr>
+          <w:lang w:val="en-GB"/>
+        </w:rPr>
+        <w:t>Buolamwini</w:t>
+      </w:r>
+      <w:proofErr w:type="spellEnd"/>
+      <w:r>
+        <w:rPr>
+          <w:lang w:val="en-GB"/>
+        </w:rPr>
+        <w:t xml:space="preserve">, J. (2018). "Gender Shades: Intersectional Accuracy Disparities in Commercial Gender Classification." </w:t>
+      </w:r>
+      <w:r>
+        <w:t xml:space="preserve">MIT Media </w:t>
+      </w:r>
+      <w:proofErr w:type="spellStart"/>
+      <w:r>
+        <w:t>Lab.https</w:t>
+      </w:r>
+      <w:proofErr w:type="spellEnd"/>
+      <w:r>
+        <w:t>://www.media.mit.edu/projects/gender-shades/overview/</w:t>
       </w:r>
     </w:p>
     <w:p>
@@ -81,6 +103,7 @@
     </w:p>
     <w:p>
       <w:pPr>
+        <w:spacing w:after="0"/>
         <w:rPr>
           <w:b/>
           <w:bCs/>
@@ -100,6 +123,7 @@
           <w:ilvl w:val="0"/>
           <w:numId w:val="6"/>
         </w:numPr>
+        <w:spacing w:after="0"/>
       </w:pPr>
       <w:r>
         <w:rPr>
@@ -122,6 +146,7 @@
     </w:p>
     <w:p>
       <w:pPr>
+        <w:spacing w:after="0"/>
         <w:rPr>
           <w:b/>
           <w:bCs/>
@@ -141,6 +166,7 @@
           <w:ilvl w:val="0"/>
           <w:numId w:val="7"/>
         </w:numPr>
+        <w:spacing w:after="0"/>
       </w:pPr>
       <w:r>
         <w:rPr>
@@ -159,6 +185,7 @@
           <w:ilvl w:val="0"/>
           <w:numId w:val="7"/>
         </w:numPr>
+        <w:spacing w:after="0"/>
       </w:pPr>
       <w:r>
         <w:rPr>
@@ -173,6 +200,7 @@
     </w:p>
     <w:p>
       <w:pPr>
+        <w:spacing w:after="0"/>
         <w:rPr>
           <w:b/>
           <w:bCs/>
@@ -192,6 +220,7 @@
           <w:ilvl w:val="0"/>
           <w:numId w:val="8"/>
         </w:numPr>
+        <w:spacing w:after="0"/>
       </w:pPr>
       <w:r>
         <w:rPr>
@@ -210,6 +239,7 @@
           <w:ilvl w:val="0"/>
           <w:numId w:val="8"/>
         </w:numPr>
+        <w:spacing w:after="0"/>
       </w:pPr>
       <w:r>
         <w:rPr>
@@ -247,6 +277,7 @@
     </w:p>
     <w:p>
       <w:pPr>
+        <w:spacing w:after="0"/>
         <w:rPr>
           <w:b/>
           <w:bCs/>
@@ -266,6 +297,7 @@
           <w:ilvl w:val="0"/>
           <w:numId w:val="9"/>
         </w:numPr>
+        <w:spacing w:after="0"/>
       </w:pPr>
       <w:r>
         <w:rPr>
@@ -284,6 +316,41 @@
           <w:ilvl w:val="0"/>
           <w:numId w:val="9"/>
         </w:numPr>
+        <w:spacing w:after="0"/>
+      </w:pPr>
+      <w:r>
+        <w:rPr>
+          <w:b/>
+          <w:bCs/>
+        </w:rPr>
+        <w:t>Gebruikers (het gebouwbeheer)</w:t>
+      </w:r>
+      <w:r>
+        <w:t xml:space="preserve"> zijn verantwoordelijk voor het kiezen van inclusieve technologie.</w:t>
+      </w:r>
+    </w:p>
+    <w:p>
+      <w:pPr>
+        <w:rPr>
+          <w:b/>
+          <w:bCs/>
+        </w:rPr>
+      </w:pPr>
+      <w:r>
+        <w:rPr>
+          <w:b/>
+          <w:bCs/>
+        </w:rPr>
+        <w:br w:type="page"/>
+      </w:r>
+    </w:p>
+    <w:p>
+      <w:pPr>
+        <w:spacing w:after="0"/>
+        <w:rPr>
+          <w:b/>
+          <w:bCs/>
+        </w:rPr>
       </w:pPr>
       <w:r>
         <w:rPr>
@@ -291,24 +358,6 @@
           <w:bCs/>
         </w:rPr>
         <w:lastRenderedPageBreak/>
-        <w:t>Gebruikers (het gebouwbeheer)</w:t>
-      </w:r>
-      <w:r>
-        <w:t xml:space="preserve"> zijn verantwoordelijk voor het kiezen van inclusieve technologie.</w:t>
-      </w:r>
-    </w:p>
-    <w:p>
-      <w:pPr>
-        <w:rPr>
-          <w:b/>
-          <w:bCs/>
-        </w:rPr>
-      </w:pPr>
-      <w:r>
-        <w:rPr>
-          <w:b/>
-          <w:bCs/>
-        </w:rPr>
         <w:t>Argumenten:</w:t>
       </w:r>
     </w:p>
@@ -318,6 +367,7 @@
           <w:ilvl w:val="0"/>
           <w:numId w:val="10"/>
         </w:numPr>
+        <w:spacing w:after="0"/>
       </w:pPr>
       <w:r>
         <w:rPr>
@@ -345,6 +395,7 @@
           <w:ilvl w:val="0"/>
           <w:numId w:val="10"/>
         </w:numPr>
+        <w:spacing w:after="0"/>
       </w:pPr>
       <w:r>
         <w:rPr>
@@ -377,6 +428,7 @@
     </w:p>
     <w:p>
       <w:pPr>
+        <w:spacing w:after="0"/>
         <w:rPr>
           <w:b/>
           <w:bCs/>
@@ -396,6 +448,9 @@
       </w:r>
     </w:p>
     <w:p>
+      <w:pPr>
+        <w:spacing w:after="0"/>
+      </w:pPr>
       <w:r>
         <w:rPr>
           <w:b/>
@@ -413,6 +468,7 @@
           <w:ilvl w:val="0"/>
           <w:numId w:val="29"/>
         </w:numPr>
+        <w:spacing w:after="0"/>
       </w:pPr>
       <w:r>
         <w:rPr>
@@ -431,6 +487,10 @@
           <w:ilvl w:val="0"/>
           <w:numId w:val="29"/>
         </w:numPr>
+        <w:rPr>
+          <w:b/>
+          <w:bCs/>
+        </w:rPr>
       </w:pPr>
       <w:r>
         <w:rPr>
@@ -444,10 +504,18 @@
       </w:r>
     </w:p>
     <w:p>
-      <w:r>
-        <w:pict w14:anchorId="5637C6CE">
-          <v:rect id="_x0000_i1037" style="width:0;height:1.5pt" o:hralign="center" o:hrstd="t" o:hr="t" fillcolor="#a0a0a0" stroked="f"/>
-        </w:pict>
+      <w:pPr>
+        <w:rPr>
+          <w:b/>
+          <w:bCs/>
+        </w:rPr>
+      </w:pPr>
+      <w:r>
+        <w:rPr>
+          <w:b/>
+          <w:bCs/>
+        </w:rPr>
+        <w:br w:type="page"/>
       </w:r>
     </w:p>
     <w:p>
@@ -483,11 +551,20 @@
           <w:ilvl w:val="0"/>
           <w:numId w:val="11"/>
         </w:numPr>
-      </w:pPr>
-      <w:r>
+        <w:rPr>
+          <w:lang w:val="en-GB"/>
+        </w:rPr>
+      </w:pPr>
+      <w:r>
+        <w:rPr>
+          <w:lang w:val="en-GB"/>
+        </w:rPr>
         <w:t>Lin, P. (2016). "The Ethics of Autonomous Cars." The Atlantic.</w:t>
       </w:r>
       <w:r>
+        <w:rPr>
+          <w:lang w:val="en-GB"/>
+        </w:rPr>
         <w:br/>
         <w:t>https://www.theatlantic.com/technology/archive/2016/03/the-ethics-of-autonomous-cars/473924/</w:t>
       </w:r>
@@ -533,17 +610,17 @@
     </w:p>
     <w:p>
       <w:pPr>
-        <w:rPr>
-          <w:b/>
-          <w:bCs/>
-        </w:rPr>
-      </w:pPr>
-      <w:r>
-        <w:rPr>
-          <w:b/>
-          <w:bCs/>
-        </w:rPr>
-        <w:lastRenderedPageBreak/>
+        <w:spacing w:after="0"/>
+        <w:rPr>
+          <w:b/>
+          <w:bCs/>
+        </w:rPr>
+      </w:pPr>
+      <w:r>
+        <w:rPr>
+          <w:b/>
+          <w:bCs/>
+        </w:rPr>
         <w:t>Morele vraag:</w:t>
       </w:r>
     </w:p>
@@ -553,6 +630,7 @@
           <w:ilvl w:val="0"/>
           <w:numId w:val="12"/>
         </w:numPr>
+        <w:spacing w:after="0"/>
       </w:pPr>
       <w:r>
         <w:rPr>
@@ -575,6 +653,7 @@
     </w:p>
     <w:p>
       <w:pPr>
+        <w:spacing w:after="0"/>
         <w:rPr>
           <w:b/>
           <w:bCs/>
@@ -594,6 +673,7 @@
           <w:ilvl w:val="0"/>
           <w:numId w:val="13"/>
         </w:numPr>
+        <w:spacing w:after="0"/>
       </w:pPr>
       <w:r>
         <w:rPr>
@@ -626,6 +706,7 @@
     </w:p>
     <w:p>
       <w:pPr>
+        <w:spacing w:after="0"/>
         <w:rPr>
           <w:b/>
           <w:bCs/>
@@ -645,6 +726,7 @@
           <w:ilvl w:val="0"/>
           <w:numId w:val="14"/>
         </w:numPr>
+        <w:spacing w:after="0"/>
       </w:pPr>
       <w:r>
         <w:rPr>
@@ -663,6 +745,7 @@
           <w:ilvl w:val="0"/>
           <w:numId w:val="14"/>
         </w:numPr>
+        <w:spacing w:after="0"/>
       </w:pPr>
       <w:r>
         <w:rPr>
@@ -700,6 +783,7 @@
     </w:p>
     <w:p>
       <w:pPr>
+        <w:spacing w:after="0"/>
         <w:rPr>
           <w:b/>
           <w:bCs/>
@@ -719,6 +803,7 @@
           <w:ilvl w:val="0"/>
           <w:numId w:val="15"/>
         </w:numPr>
+        <w:spacing w:after="0"/>
       </w:pPr>
       <w:r>
         <w:rPr>
@@ -751,6 +836,7 @@
     </w:p>
     <w:p>
       <w:pPr>
+        <w:spacing w:after="0"/>
         <w:rPr>
           <w:b/>
           <w:bCs/>
@@ -770,6 +856,7 @@
           <w:ilvl w:val="0"/>
           <w:numId w:val="16"/>
         </w:numPr>
+        <w:spacing w:after="0"/>
       </w:pPr>
       <w:r>
         <w:rPr>
@@ -788,6 +875,7 @@
           <w:ilvl w:val="0"/>
           <w:numId w:val="16"/>
         </w:numPr>
+        <w:spacing w:after="0"/>
       </w:pPr>
       <w:r>
         <w:rPr>
@@ -820,6 +908,7 @@
     </w:p>
     <w:p>
       <w:pPr>
+        <w:spacing w:after="0"/>
         <w:rPr>
           <w:b/>
           <w:bCs/>
@@ -842,6 +931,9 @@
       </w:r>
     </w:p>
     <w:p>
+      <w:pPr>
+        <w:spacing w:after="0"/>
+      </w:pPr>
       <w:r>
         <w:rPr>
           <w:b/>
@@ -859,6 +951,7 @@
           <w:ilvl w:val="0"/>
           <w:numId w:val="30"/>
         </w:numPr>
+        <w:spacing w:after="0"/>
       </w:pPr>
       <w:r>
         <w:rPr>
@@ -868,11 +961,7 @@
         <w:t>Wederkerigheidsvraag</w:t>
       </w:r>
       <w:r>
-        <w:t xml:space="preserve">: Als ik of iemand van mijn familie in een situatie zou verkeren waarbij een zelfrijdende auto een beslissing moet nemen in een noodgeval, zou ik willen dat de auto prioriteit geeft aan het beschermen van levens. Het idee dat een auto zou </w:t>
-      </w:r>
-      <w:r>
-        <w:lastRenderedPageBreak/>
-        <w:t>kiezen om een voetganger te raken om de inzittenden te beschermen, zou onaanvaardbaar zijn</w:t>
+        <w:t>: Als ik of iemand van mijn familie in een situatie zou verkeren waarbij een zelfrijdende auto een beslissing moet nemen in een noodgeval, zou ik willen dat de auto prioriteit geeft aan het beschermen van levens. Het idee dat een auto zou kiezen om een voetganger te raken om de inzittenden te beschermen, zou onaanvaardbaar zijn</w:t>
       </w:r>
       <w:r>
         <w:t>.</w:t>
@@ -884,6 +973,10 @@
           <w:ilvl w:val="0"/>
           <w:numId w:val="30"/>
         </w:numPr>
+        <w:rPr>
+          <w:b/>
+          <w:bCs/>
+        </w:rPr>
       </w:pPr>
       <w:r>
         <w:rPr>
@@ -897,26 +990,43 @@
       </w:r>
     </w:p>
     <w:p>
-      <w:r>
-        <w:pict w14:anchorId="34D2A22E">
-          <v:rect id="_x0000_i1038" style="width:0;height:1.5pt" o:hralign="center" o:hrstd="t" o:hr="t" fillcolor="#a0a0a0" stroked="f"/>
-        </w:pict>
-      </w:r>
-    </w:p>
-    <w:p>
-      <w:pPr>
-        <w:rPr>
-          <w:b/>
-          <w:bCs/>
-        </w:rPr>
-      </w:pPr>
-      <w:r>
-        <w:rPr>
-          <w:b/>
-          <w:bCs/>
-        </w:rPr>
-        <w:t>Voorbeeld 3: IBM Watson for Oncology</w:t>
-      </w:r>
+      <w:pPr>
+        <w:rPr>
+          <w:b/>
+          <w:bCs/>
+        </w:rPr>
+      </w:pPr>
+      <w:r>
+        <w:rPr>
+          <w:b/>
+          <w:bCs/>
+        </w:rPr>
+        <w:br w:type="page"/>
+      </w:r>
+    </w:p>
+    <w:p>
+      <w:pPr>
+        <w:rPr>
+          <w:b/>
+          <w:bCs/>
+        </w:rPr>
+      </w:pPr>
+      <w:r>
+        <w:rPr>
+          <w:b/>
+          <w:bCs/>
+        </w:rPr>
+        <w:t xml:space="preserve">Voorbeeld 3: IBM Watson for </w:t>
+      </w:r>
+      <w:proofErr w:type="spellStart"/>
+      <w:r>
+        <w:rPr>
+          <w:b/>
+          <w:bCs/>
+        </w:rPr>
+        <w:t>Oncology</w:t>
+      </w:r>
+      <w:proofErr w:type="spellEnd"/>
     </w:p>
     <w:p>
       <w:r>
@@ -936,11 +1046,20 @@
           <w:ilvl w:val="0"/>
           <w:numId w:val="17"/>
         </w:numPr>
-      </w:pPr>
-      <w:r>
+        <w:rPr>
+          <w:lang w:val="en-GB"/>
+        </w:rPr>
+      </w:pPr>
+      <w:r>
+        <w:rPr>
+          <w:lang w:val="en-GB"/>
+        </w:rPr>
         <w:t>Dastin, J. (2018). "IBM Watson recommended ‘unsafe and incorrect’ cancer treatments – internal documents." Reuters.</w:t>
       </w:r>
       <w:r>
+        <w:rPr>
+          <w:lang w:val="en-GB"/>
+        </w:rPr>
         <w:br/>
         <w:t>https://www.reuters.com/article/us-ibm-watson-healthcare-exclusive/ibm-watson-recommended-unsafe-and-incorrect-cancer-treatments-internal-documents-idUSKBN1KH2M4</w:t>
       </w:r>
@@ -955,7 +1074,15 @@
       </w:r>
       <w:r>
         <w:br/>
-        <w:t>Ja. Het dilemma betreft de inzet van IBM Watson for Oncology voor kankerbehandeling en de kwestie van patiënten die niet willen dat een ML-systeem betrokken is bij hun behandeling.</w:t>
+        <w:t xml:space="preserve">Ja. Het dilemma betreft de inzet van IBM Watson for </w:t>
+      </w:r>
+      <w:proofErr w:type="spellStart"/>
+      <w:r>
+        <w:t>Oncology</w:t>
+      </w:r>
+      <w:proofErr w:type="spellEnd"/>
+      <w:r>
+        <w:t xml:space="preserve"> voor kankerbehandeling en de kwestie van patiënten die niet willen dat een ML-systeem betrokken is bij hun behandeling.</w:t>
       </w:r>
     </w:p>
     <w:p>
@@ -986,6 +1113,7 @@
     </w:p>
     <w:p>
       <w:pPr>
+        <w:spacing w:after="0"/>
         <w:rPr>
           <w:b/>
           <w:bCs/>
@@ -1016,6 +1144,7 @@
     </w:p>
     <w:p>
       <w:pPr>
+        <w:spacing w:after="0"/>
         <w:rPr>
           <w:b/>
           <w:bCs/>
@@ -1035,6 +1164,7 @@
           <w:ilvl w:val="0"/>
           <w:numId w:val="24"/>
         </w:numPr>
+        <w:spacing w:after="0"/>
       </w:pPr>
       <w:r>
         <w:rPr>
@@ -1067,6 +1197,7 @@
     </w:p>
     <w:p>
       <w:pPr>
+        <w:spacing w:after="0"/>
         <w:rPr>
           <w:b/>
           <w:bCs/>
@@ -1086,6 +1217,7 @@
           <w:ilvl w:val="0"/>
           <w:numId w:val="25"/>
         </w:numPr>
+        <w:spacing w:after="0"/>
       </w:pPr>
       <w:r>
         <w:rPr>
@@ -1104,6 +1236,7 @@
           <w:ilvl w:val="0"/>
           <w:numId w:val="25"/>
         </w:numPr>
+        <w:spacing w:after="0"/>
       </w:pPr>
       <w:r>
         <w:rPr>
@@ -1128,7 +1261,6 @@
           <w:b/>
           <w:bCs/>
         </w:rPr>
-        <w:lastRenderedPageBreak/>
         <w:t>Deugd</w:t>
       </w:r>
       <w:r>
@@ -1137,6 +1269,7 @@
     </w:p>
     <w:p>
       <w:pPr>
+        <w:spacing w:after="0"/>
         <w:rPr>
           <w:b/>
           <w:bCs/>
@@ -1156,6 +1289,7 @@
           <w:ilvl w:val="0"/>
           <w:numId w:val="26"/>
         </w:numPr>
+        <w:spacing w:after="0"/>
       </w:pPr>
       <w:r>
         <w:rPr>
@@ -1198,6 +1332,22 @@
           <w:b/>
           <w:bCs/>
         </w:rPr>
+        <w:br w:type="page"/>
+      </w:r>
+    </w:p>
+    <w:p>
+      <w:pPr>
+        <w:spacing w:after="0"/>
+        <w:rPr>
+          <w:b/>
+          <w:bCs/>
+        </w:rPr>
+      </w:pPr>
+      <w:r>
+        <w:rPr>
+          <w:b/>
+          <w:bCs/>
+        </w:rPr>
         <w:t>Argumenten:</w:t>
       </w:r>
     </w:p>
@@ -1207,6 +1357,7 @@
           <w:ilvl w:val="0"/>
           <w:numId w:val="27"/>
         </w:numPr>
+        <w:spacing w:after="0"/>
       </w:pPr>
       <w:r>
         <w:rPr>
@@ -1225,6 +1376,7 @@
           <w:ilvl w:val="0"/>
           <w:numId w:val="27"/>
         </w:numPr>
+        <w:spacing w:after="0"/>
       </w:pPr>
       <w:r>
         <w:rPr>
@@ -1257,6 +1409,7 @@
     </w:p>
     <w:p>
       <w:pPr>
+        <w:spacing w:after="0"/>
         <w:rPr>
           <w:b/>
           <w:bCs/>
@@ -1277,6 +1430,7 @@
     </w:p>
     <w:p>
       <w:pPr>
+        <w:spacing w:after="0"/>
         <w:rPr>
           <w:b/>
           <w:bCs/>
@@ -1296,6 +1450,7 @@
           <w:ilvl w:val="0"/>
           <w:numId w:val="28"/>
         </w:numPr>
+        <w:spacing w:after="0"/>
       </w:pPr>
       <w:r>
         <w:rPr>
@@ -6302,15 +6457,15 @@
     <w:lsdException w:name="Unresolved Mention" w:semiHidden="1" w:unhideWhenUsed="1"/>
     <w:lsdException w:name="Smart Link" w:semiHidden="1" w:unhideWhenUsed="1"/>
   </w:latentStyles>
-  <w:style w:type="paragraph" w:default="1" w:styleId="Normal">
+  <w:style w:type="paragraph" w:default="1" w:styleId="Standaard">
     <w:name w:val="Normal"/>
     <w:qFormat/>
   </w:style>
-  <w:style w:type="paragraph" w:styleId="Heading1">
+  <w:style w:type="paragraph" w:styleId="Kop1">
     <w:name w:val="heading 1"/>
-    <w:basedOn w:val="Normal"/>
-    <w:next w:val="Normal"/>
-    <w:link w:val="Heading1Char"/>
+    <w:basedOn w:val="Standaard"/>
+    <w:next w:val="Standaard"/>
+    <w:link w:val="Kop1Char"/>
     <w:uiPriority w:val="9"/>
     <w:qFormat/>
     <w:rsid w:val="00071053"/>
@@ -6327,11 +6482,11 @@
       <w:szCs w:val="40"/>
     </w:rPr>
   </w:style>
-  <w:style w:type="paragraph" w:styleId="Heading2">
+  <w:style w:type="paragraph" w:styleId="Kop2">
     <w:name w:val="heading 2"/>
-    <w:basedOn w:val="Normal"/>
-    <w:next w:val="Normal"/>
-    <w:link w:val="Heading2Char"/>
+    <w:basedOn w:val="Standaard"/>
+    <w:next w:val="Standaard"/>
+    <w:link w:val="Kop2Char"/>
     <w:uiPriority w:val="9"/>
     <w:semiHidden/>
     <w:unhideWhenUsed/>
@@ -6350,11 +6505,11 @@
       <w:szCs w:val="32"/>
     </w:rPr>
   </w:style>
-  <w:style w:type="paragraph" w:styleId="Heading3">
+  <w:style w:type="paragraph" w:styleId="Kop3">
     <w:name w:val="heading 3"/>
-    <w:basedOn w:val="Normal"/>
-    <w:next w:val="Normal"/>
-    <w:link w:val="Heading3Char"/>
+    <w:basedOn w:val="Standaard"/>
+    <w:next w:val="Standaard"/>
+    <w:link w:val="Kop3Char"/>
     <w:uiPriority w:val="9"/>
     <w:semiHidden/>
     <w:unhideWhenUsed/>
@@ -6373,11 +6528,11 @@
       <w:szCs w:val="28"/>
     </w:rPr>
   </w:style>
-  <w:style w:type="paragraph" w:styleId="Heading4">
+  <w:style w:type="paragraph" w:styleId="Kop4">
     <w:name w:val="heading 4"/>
-    <w:basedOn w:val="Normal"/>
-    <w:next w:val="Normal"/>
-    <w:link w:val="Heading4Char"/>
+    <w:basedOn w:val="Standaard"/>
+    <w:next w:val="Standaard"/>
+    <w:link w:val="Kop4Char"/>
     <w:uiPriority w:val="9"/>
     <w:semiHidden/>
     <w:unhideWhenUsed/>
@@ -6396,11 +6551,11 @@
       <w:color w:val="0F4761" w:themeColor="accent1" w:themeShade="BF"/>
     </w:rPr>
   </w:style>
-  <w:style w:type="paragraph" w:styleId="Heading5">
+  <w:style w:type="paragraph" w:styleId="Kop5">
     <w:name w:val="heading 5"/>
-    <w:basedOn w:val="Normal"/>
-    <w:next w:val="Normal"/>
-    <w:link w:val="Heading5Char"/>
+    <w:basedOn w:val="Standaard"/>
+    <w:next w:val="Standaard"/>
+    <w:link w:val="Kop5Char"/>
     <w:uiPriority w:val="9"/>
     <w:semiHidden/>
     <w:unhideWhenUsed/>
@@ -6417,11 +6572,11 @@
       <w:color w:val="0F4761" w:themeColor="accent1" w:themeShade="BF"/>
     </w:rPr>
   </w:style>
-  <w:style w:type="paragraph" w:styleId="Heading6">
+  <w:style w:type="paragraph" w:styleId="Kop6">
     <w:name w:val="heading 6"/>
-    <w:basedOn w:val="Normal"/>
-    <w:next w:val="Normal"/>
-    <w:link w:val="Heading6Char"/>
+    <w:basedOn w:val="Standaard"/>
+    <w:next w:val="Standaard"/>
+    <w:link w:val="Kop6Char"/>
     <w:uiPriority w:val="9"/>
     <w:semiHidden/>
     <w:unhideWhenUsed/>
@@ -6440,11 +6595,11 @@
       <w:color w:val="595959" w:themeColor="text1" w:themeTint="A6"/>
     </w:rPr>
   </w:style>
-  <w:style w:type="paragraph" w:styleId="Heading7">
+  <w:style w:type="paragraph" w:styleId="Kop7">
     <w:name w:val="heading 7"/>
-    <w:basedOn w:val="Normal"/>
-    <w:next w:val="Normal"/>
-    <w:link w:val="Heading7Char"/>
+    <w:basedOn w:val="Standaard"/>
+    <w:next w:val="Standaard"/>
+    <w:link w:val="Kop7Char"/>
     <w:uiPriority w:val="9"/>
     <w:semiHidden/>
     <w:unhideWhenUsed/>
@@ -6461,11 +6616,11 @@
       <w:color w:val="595959" w:themeColor="text1" w:themeTint="A6"/>
     </w:rPr>
   </w:style>
-  <w:style w:type="paragraph" w:styleId="Heading8">
+  <w:style w:type="paragraph" w:styleId="Kop8">
     <w:name w:val="heading 8"/>
-    <w:basedOn w:val="Normal"/>
-    <w:next w:val="Normal"/>
-    <w:link w:val="Heading8Char"/>
+    <w:basedOn w:val="Standaard"/>
+    <w:next w:val="Standaard"/>
+    <w:link w:val="Kop8Char"/>
     <w:uiPriority w:val="9"/>
     <w:semiHidden/>
     <w:unhideWhenUsed/>
@@ -6484,11 +6639,11 @@
       <w:color w:val="272727" w:themeColor="text1" w:themeTint="D8"/>
     </w:rPr>
   </w:style>
-  <w:style w:type="paragraph" w:styleId="Heading9">
+  <w:style w:type="paragraph" w:styleId="Kop9">
     <w:name w:val="heading 9"/>
-    <w:basedOn w:val="Normal"/>
-    <w:next w:val="Normal"/>
-    <w:link w:val="Heading9Char"/>
+    <w:basedOn w:val="Standaard"/>
+    <w:next w:val="Standaard"/>
+    <w:link w:val="Kop9Char"/>
     <w:uiPriority w:val="9"/>
     <w:semiHidden/>
     <w:unhideWhenUsed/>
@@ -6505,12 +6660,13 @@
       <w:color w:val="272727" w:themeColor="text1" w:themeTint="D8"/>
     </w:rPr>
   </w:style>
-  <w:style w:type="character" w:default="1" w:styleId="DefaultParagraphFont">
+  <w:style w:type="character" w:default="1" w:styleId="Standaardalinea-lettertype">
     <w:name w:val="Default Paragraph Font"/>
     <w:uiPriority w:val="1"/>
+    <w:semiHidden/>
     <w:unhideWhenUsed/>
   </w:style>
-  <w:style w:type="table" w:default="1" w:styleId="TableNormal">
+  <w:style w:type="table" w:default="1" w:styleId="Standaardtabel">
     <w:name w:val="Normal Table"/>
     <w:uiPriority w:val="99"/>
     <w:semiHidden/>
@@ -6525,16 +6681,16 @@
       </w:tblCellMar>
     </w:tblPr>
   </w:style>
-  <w:style w:type="numbering" w:default="1" w:styleId="NoList">
+  <w:style w:type="numbering" w:default="1" w:styleId="Geenlijst">
     <w:name w:val="No List"/>
     <w:uiPriority w:val="99"/>
     <w:semiHidden/>
     <w:unhideWhenUsed/>
   </w:style>
-  <w:style w:type="character" w:customStyle="1" w:styleId="Heading1Char">
-    <w:name w:val="Heading 1 Char"/>
-    <w:basedOn w:val="DefaultParagraphFont"/>
-    <w:link w:val="Heading1"/>
+  <w:style w:type="character" w:customStyle="1" w:styleId="Kop1Char">
+    <w:name w:val="Kop 1 Char"/>
+    <w:basedOn w:val="Standaardalinea-lettertype"/>
+    <w:link w:val="Kop1"/>
     <w:uiPriority w:val="9"/>
     <w:rsid w:val="00071053"/>
     <w:rPr>
@@ -6544,10 +6700,10 @@
       <w:szCs w:val="40"/>
     </w:rPr>
   </w:style>
-  <w:style w:type="character" w:customStyle="1" w:styleId="Heading2Char">
-    <w:name w:val="Heading 2 Char"/>
-    <w:basedOn w:val="DefaultParagraphFont"/>
-    <w:link w:val="Heading2"/>
+  <w:style w:type="character" w:customStyle="1" w:styleId="Kop2Char">
+    <w:name w:val="Kop 2 Char"/>
+    <w:basedOn w:val="Standaardalinea-lettertype"/>
+    <w:link w:val="Kop2"/>
     <w:uiPriority w:val="9"/>
     <w:semiHidden/>
     <w:rsid w:val="00071053"/>
@@ -6558,10 +6714,10 @@
       <w:szCs w:val="32"/>
     </w:rPr>
   </w:style>
-  <w:style w:type="character" w:customStyle="1" w:styleId="Heading3Char">
-    <w:name w:val="Heading 3 Char"/>
-    <w:basedOn w:val="DefaultParagraphFont"/>
-    <w:link w:val="Heading3"/>
+  <w:style w:type="character" w:customStyle="1" w:styleId="Kop3Char">
+    <w:name w:val="Kop 3 Char"/>
+    <w:basedOn w:val="Standaardalinea-lettertype"/>
+    <w:link w:val="Kop3"/>
     <w:uiPriority w:val="9"/>
     <w:semiHidden/>
     <w:rsid w:val="00071053"/>
@@ -6572,10 +6728,10 @@
       <w:szCs w:val="28"/>
     </w:rPr>
   </w:style>
-  <w:style w:type="character" w:customStyle="1" w:styleId="Heading4Char">
-    <w:name w:val="Heading 4 Char"/>
-    <w:basedOn w:val="DefaultParagraphFont"/>
-    <w:link w:val="Heading4"/>
+  <w:style w:type="character" w:customStyle="1" w:styleId="Kop4Char">
+    <w:name w:val="Kop 4 Char"/>
+    <w:basedOn w:val="Standaardalinea-lettertype"/>
+    <w:link w:val="Kop4"/>
     <w:uiPriority w:val="9"/>
     <w:semiHidden/>
     <w:rsid w:val="00071053"/>
@@ -6586,10 +6742,10 @@
       <w:color w:val="0F4761" w:themeColor="accent1" w:themeShade="BF"/>
     </w:rPr>
   </w:style>
-  <w:style w:type="character" w:customStyle="1" w:styleId="Heading5Char">
-    <w:name w:val="Heading 5 Char"/>
-    <w:basedOn w:val="DefaultParagraphFont"/>
-    <w:link w:val="Heading5"/>
+  <w:style w:type="character" w:customStyle="1" w:styleId="Kop5Char">
+    <w:name w:val="Kop 5 Char"/>
+    <w:basedOn w:val="Standaardalinea-lettertype"/>
+    <w:link w:val="Kop5"/>
     <w:uiPriority w:val="9"/>
     <w:semiHidden/>
     <w:rsid w:val="00071053"/>
@@ -6598,10 +6754,10 @@
       <w:color w:val="0F4761" w:themeColor="accent1" w:themeShade="BF"/>
     </w:rPr>
   </w:style>
-  <w:style w:type="character" w:customStyle="1" w:styleId="Heading6Char">
-    <w:name w:val="Heading 6 Char"/>
-    <w:basedOn w:val="DefaultParagraphFont"/>
-    <w:link w:val="Heading6"/>
+  <w:style w:type="character" w:customStyle="1" w:styleId="Kop6Char">
+    <w:name w:val="Kop 6 Char"/>
+    <w:basedOn w:val="Standaardalinea-lettertype"/>
+    <w:link w:val="Kop6"/>
     <w:uiPriority w:val="9"/>
     <w:semiHidden/>
     <w:rsid w:val="00071053"/>
@@ -6612,10 +6768,10 @@
       <w:color w:val="595959" w:themeColor="text1" w:themeTint="A6"/>
     </w:rPr>
   </w:style>
-  <w:style w:type="character" w:customStyle="1" w:styleId="Heading7Char">
-    <w:name w:val="Heading 7 Char"/>
-    <w:basedOn w:val="DefaultParagraphFont"/>
-    <w:link w:val="Heading7"/>
+  <w:style w:type="character" w:customStyle="1" w:styleId="Kop7Char">
+    <w:name w:val="Kop 7 Char"/>
+    <w:basedOn w:val="Standaardalinea-lettertype"/>
+    <w:link w:val="Kop7"/>
     <w:uiPriority w:val="9"/>
     <w:semiHidden/>
     <w:rsid w:val="00071053"/>
@@ -6624,10 +6780,10 @@
       <w:color w:val="595959" w:themeColor="text1" w:themeTint="A6"/>
     </w:rPr>
   </w:style>
-  <w:style w:type="character" w:customStyle="1" w:styleId="Heading8Char">
-    <w:name w:val="Heading 8 Char"/>
-    <w:basedOn w:val="DefaultParagraphFont"/>
-    <w:link w:val="Heading8"/>
+  <w:style w:type="character" w:customStyle="1" w:styleId="Kop8Char">
+    <w:name w:val="Kop 8 Char"/>
+    <w:basedOn w:val="Standaardalinea-lettertype"/>
+    <w:link w:val="Kop8"/>
     <w:uiPriority w:val="9"/>
     <w:semiHidden/>
     <w:rsid w:val="00071053"/>
@@ -6638,10 +6794,10 @@
       <w:color w:val="272727" w:themeColor="text1" w:themeTint="D8"/>
     </w:rPr>
   </w:style>
-  <w:style w:type="character" w:customStyle="1" w:styleId="Heading9Char">
-    <w:name w:val="Heading 9 Char"/>
-    <w:basedOn w:val="DefaultParagraphFont"/>
-    <w:link w:val="Heading9"/>
+  <w:style w:type="character" w:customStyle="1" w:styleId="Kop9Char">
+    <w:name w:val="Kop 9 Char"/>
+    <w:basedOn w:val="Standaardalinea-lettertype"/>
+    <w:link w:val="Kop9"/>
     <w:uiPriority w:val="9"/>
     <w:semiHidden/>
     <w:rsid w:val="00071053"/>
@@ -6650,11 +6806,11 @@
       <w:color w:val="272727" w:themeColor="text1" w:themeTint="D8"/>
     </w:rPr>
   </w:style>
-  <w:style w:type="paragraph" w:styleId="Title">
+  <w:style w:type="paragraph" w:styleId="Titel">
     <w:name w:val="Title"/>
-    <w:basedOn w:val="Normal"/>
-    <w:next w:val="Normal"/>
-    <w:link w:val="TitleChar"/>
+    <w:basedOn w:val="Standaard"/>
+    <w:next w:val="Standaard"/>
+    <w:link w:val="TitelChar"/>
     <w:uiPriority w:val="10"/>
     <w:qFormat/>
     <w:rsid w:val="00071053"/>
@@ -6670,10 +6826,10 @@
       <w:szCs w:val="56"/>
     </w:rPr>
   </w:style>
-  <w:style w:type="character" w:customStyle="1" w:styleId="TitleChar">
-    <w:name w:val="Title Char"/>
-    <w:basedOn w:val="DefaultParagraphFont"/>
-    <w:link w:val="Title"/>
+  <w:style w:type="character" w:customStyle="1" w:styleId="TitelChar">
+    <w:name w:val="Titel Char"/>
+    <w:basedOn w:val="Standaardalinea-lettertype"/>
+    <w:link w:val="Titel"/>
     <w:uiPriority w:val="10"/>
     <w:rsid w:val="00071053"/>
     <w:rPr>
@@ -6684,11 +6840,11 @@
       <w:szCs w:val="56"/>
     </w:rPr>
   </w:style>
-  <w:style w:type="paragraph" w:styleId="Subtitle">
+  <w:style w:type="paragraph" w:styleId="Ondertitel">
     <w:name w:val="Subtitle"/>
-    <w:basedOn w:val="Normal"/>
-    <w:next w:val="Normal"/>
-    <w:link w:val="SubtitleChar"/>
+    <w:basedOn w:val="Standaard"/>
+    <w:next w:val="Standaard"/>
+    <w:link w:val="OndertitelChar"/>
     <w:uiPriority w:val="11"/>
     <w:qFormat/>
     <w:rsid w:val="00071053"/>
@@ -6705,10 +6861,10 @@
       <w:szCs w:val="28"/>
     </w:rPr>
   </w:style>
-  <w:style w:type="character" w:customStyle="1" w:styleId="SubtitleChar">
-    <w:name w:val="Subtitle Char"/>
-    <w:basedOn w:val="DefaultParagraphFont"/>
-    <w:link w:val="Subtitle"/>
+  <w:style w:type="character" w:customStyle="1" w:styleId="OndertitelChar">
+    <w:name w:val="Ondertitel Char"/>
+    <w:basedOn w:val="Standaardalinea-lettertype"/>
+    <w:link w:val="Ondertitel"/>
     <w:uiPriority w:val="11"/>
     <w:rsid w:val="00071053"/>
     <w:rPr>
@@ -6719,11 +6875,11 @@
       <w:szCs w:val="28"/>
     </w:rPr>
   </w:style>
-  <w:style w:type="paragraph" w:styleId="Quote">
+  <w:style w:type="paragraph" w:styleId="Citaat">
     <w:name w:val="Quote"/>
-    <w:basedOn w:val="Normal"/>
-    <w:next w:val="Normal"/>
-    <w:link w:val="QuoteChar"/>
+    <w:basedOn w:val="Standaard"/>
+    <w:next w:val="Standaard"/>
+    <w:link w:val="CitaatChar"/>
     <w:uiPriority w:val="29"/>
     <w:qFormat/>
     <w:rsid w:val="00071053"/>
@@ -6737,10 +6893,10 @@
       <w:color w:val="404040" w:themeColor="text1" w:themeTint="BF"/>
     </w:rPr>
   </w:style>
-  <w:style w:type="character" w:customStyle="1" w:styleId="QuoteChar">
-    <w:name w:val="Quote Char"/>
-    <w:basedOn w:val="DefaultParagraphFont"/>
-    <w:link w:val="Quote"/>
+  <w:style w:type="character" w:customStyle="1" w:styleId="CitaatChar">
+    <w:name w:val="Citaat Char"/>
+    <w:basedOn w:val="Standaardalinea-lettertype"/>
+    <w:link w:val="Citaat"/>
     <w:uiPriority w:val="29"/>
     <w:rsid w:val="00071053"/>
     <w:rPr>
@@ -6749,9 +6905,9 @@
       <w:color w:val="404040" w:themeColor="text1" w:themeTint="BF"/>
     </w:rPr>
   </w:style>
-  <w:style w:type="paragraph" w:styleId="ListParagraph">
+  <w:style w:type="paragraph" w:styleId="Lijstalinea">
     <w:name w:val="List Paragraph"/>
-    <w:basedOn w:val="Normal"/>
+    <w:basedOn w:val="Standaard"/>
     <w:uiPriority w:val="34"/>
     <w:qFormat/>
     <w:rsid w:val="00071053"/>
@@ -6760,9 +6916,9 @@
       <w:contextualSpacing/>
     </w:pPr>
   </w:style>
-  <w:style w:type="character" w:styleId="IntenseEmphasis">
+  <w:style w:type="character" w:styleId="Intensievebenadrukking">
     <w:name w:val="Intense Emphasis"/>
-    <w:basedOn w:val="DefaultParagraphFont"/>
+    <w:basedOn w:val="Standaardalinea-lettertype"/>
     <w:uiPriority w:val="21"/>
     <w:qFormat/>
     <w:rsid w:val="00071053"/>
@@ -6772,11 +6928,11 @@
       <w:color w:val="0F4761" w:themeColor="accent1" w:themeShade="BF"/>
     </w:rPr>
   </w:style>
-  <w:style w:type="paragraph" w:styleId="IntenseQuote">
+  <w:style w:type="paragraph" w:styleId="Duidelijkcitaat">
     <w:name w:val="Intense Quote"/>
-    <w:basedOn w:val="Normal"/>
-    <w:next w:val="Normal"/>
-    <w:link w:val="IntenseQuoteChar"/>
+    <w:basedOn w:val="Standaard"/>
+    <w:next w:val="Standaard"/>
+    <w:link w:val="DuidelijkcitaatChar"/>
     <w:uiPriority w:val="30"/>
     <w:qFormat/>
     <w:rsid w:val="00071053"/>
@@ -6795,10 +6951,10 @@
       <w:color w:val="0F4761" w:themeColor="accent1" w:themeShade="BF"/>
     </w:rPr>
   </w:style>
-  <w:style w:type="character" w:customStyle="1" w:styleId="IntenseQuoteChar">
-    <w:name w:val="Intense Quote Char"/>
-    <w:basedOn w:val="DefaultParagraphFont"/>
-    <w:link w:val="IntenseQuote"/>
+  <w:style w:type="character" w:customStyle="1" w:styleId="DuidelijkcitaatChar">
+    <w:name w:val="Duidelijk citaat Char"/>
+    <w:basedOn w:val="Standaardalinea-lettertype"/>
+    <w:link w:val="Duidelijkcitaat"/>
     <w:uiPriority w:val="30"/>
     <w:rsid w:val="00071053"/>
     <w:rPr>
@@ -6807,9 +6963,9 @@
       <w:color w:val="0F4761" w:themeColor="accent1" w:themeShade="BF"/>
     </w:rPr>
   </w:style>
-  <w:style w:type="character" w:styleId="IntenseReference">
+  <w:style w:type="character" w:styleId="Intensieveverwijzing">
     <w:name w:val="Intense Reference"/>
-    <w:basedOn w:val="DefaultParagraphFont"/>
+    <w:basedOn w:val="Standaardalinea-lettertype"/>
     <w:uiPriority w:val="32"/>
     <w:qFormat/>
     <w:rsid w:val="00071053"/>

</xml_diff>